<commit_message>
docx -> tei; first draft
</commit_message>
<xml_diff>
--- a/tests/data/test.docx
+++ b/tests/data/test.docx
@@ -1,6 +1,6 @@
 
 <file path=word/document.xml><?xml version="1.0" encoding="utf-8"?>
-<w:document xmlns:wpc="http://schemas.microsoft.com/office/word/2010/wordprocessingCanvas" xmlns:cx="http://schemas.microsoft.com/office/drawing/2014/chartex" xmlns:cx1="http://schemas.microsoft.com/office/drawing/2015/9/8/chartex" xmlns:mc="http://schemas.openxmlformats.org/markup-compatibility/2006" xmlns:o="urn:schemas-microsoft-com:office:office" xmlns:r="http://schemas.openxmlformats.org/officeDocument/2006/relationships" xmlns:m="http://schemas.openxmlformats.org/officeDocument/2006/math" xmlns:v="urn:schemas-microsoft-com:vml" xmlns:wp14="http://schemas.microsoft.com/office/word/2010/wordprocessingDrawing" xmlns:wp="http://schemas.openxmlformats.org/drawingml/2006/wordprocessingDrawing" xmlns:w10="urn:schemas-microsoft-com:office:word" xmlns:w="http://schemas.openxmlformats.org/wordprocessingml/2006/main" xmlns:w14="http://schemas.microsoft.com/office/word/2010/wordml" xmlns:w15="http://schemas.microsoft.com/office/word/2012/wordml" xmlns:w16se="http://schemas.microsoft.com/office/word/2015/wordml/symex" xmlns:wpg="http://schemas.microsoft.com/office/word/2010/wordprocessingGroup" xmlns:wpi="http://schemas.microsoft.com/office/word/2010/wordprocessingInk" xmlns:wne="http://schemas.microsoft.com/office/word/2006/wordml" xmlns:wps="http://schemas.microsoft.com/office/word/2010/wordprocessingShape" mc:Ignorable="w14 w15 w16se wp14">
+<w:document xmlns:cx="http://schemas.microsoft.com/office/drawing/2014/chartex" xmlns:cx1="http://schemas.microsoft.com/office/drawing/2015/9/8/chartex" xmlns:m="http://schemas.openxmlformats.org/officeDocument/2006/math" xmlns:mc="http://schemas.openxmlformats.org/markup-compatibility/2006" xmlns:o="urn:schemas-microsoft-com:office:office" xmlns:r="http://schemas.openxmlformats.org/officeDocument/2006/relationships" xmlns:v="urn:schemas-microsoft-com:vml" xmlns:w="http://schemas.openxmlformats.org/wordprocessingml/2006/main" xmlns:w10="urn:schemas-microsoft-com:office:word" xmlns:w14="http://schemas.microsoft.com/office/word/2010/wordml" xmlns:w15="http://schemas.microsoft.com/office/word/2012/wordml" xmlns:w16se="http://schemas.microsoft.com/office/word/2015/wordml/symex" xmlns:wne="http://schemas.microsoft.com/office/word/2006/wordml" xmlns:wp="http://schemas.openxmlformats.org/drawingml/2006/wordprocessingDrawing" xmlns:wp14="http://schemas.microsoft.com/office/word/2010/wordprocessingDrawing" xmlns:wpc="http://schemas.microsoft.com/office/word/2010/wordprocessingCanvas" xmlns:wpg="http://schemas.microsoft.com/office/word/2010/wordprocessingGroup" xmlns:wpi="http://schemas.microsoft.com/office/word/2010/wordprocessingInk" xmlns:wps="http://schemas.microsoft.com/office/word/2010/wordprocessingShape" mc:Ignorable="w14 w15 w16se wp14">
   <w:body>
     <w:p>
       <w:pPr>
@@ -44,7 +44,7 @@
         </w:rPr>
         <w:t xml:space="preserve">Le </w:t>
       </w:r>
-      <w:bookmarkStart w:id="0" w:name="_GoBack"/>
+      <w:proofErr w:type="spellStart"/>
       <w:r>
         <w:rPr>
           <w:rStyle w:val="title"/>
@@ -52,7 +52,15 @@
         </w:rPr>
         <w:t>quichotte</w:t>
       </w:r>
-      <w:bookmarkEnd w:id="0"/>
+      <w:r>
+        <w:rPr>
+          <w:rStyle w:val="title"/>
+          <w:i w:val="0"/>
+          <w:vertAlign w:val="subscript"/>
+        </w:rPr>
+        <w:t>A</w:t>
+      </w:r>
+      <w:proofErr w:type="spellEnd"/>
       <w:r>
         <w:rPr>
           <w:rStyle w:val="title"/>
@@ -80,45 +88,69 @@
       <w:r>
         <w:t xml:space="preserve">Texte avec </w:t>
       </w:r>
-      <w:hyperlink r:id="rId7" w:history="1">
+      <w:hyperlink r:id="rId7">
         <w:r>
           <w:rPr>
             <w:rStyle w:val="Lienhypertexte"/>
           </w:rPr>
-          <w:t>lien</w:t>
+          <w:t>li</w:t>
+        </w:r>
+        <w:r>
+          <w:rPr>
+            <w:rStyle w:val="Lienhypertexte"/>
+          </w:rPr>
+          <w:t>en</w:t>
         </w:r>
       </w:hyperlink>
       <w:r>
+        <w:rPr>
+          <w:rStyle w:val="Lienhypertexte"/>
+        </w:rPr>
+        <w:t xml:space="preserve"> </w:t>
+      </w:r>
+      <w:bookmarkStart w:id="0" w:name="_GoBack"/>
+      <w:proofErr w:type="spellStart"/>
+      <w:r>
+        <w:rPr>
+          <w:rStyle w:val="Lienhypertexte"/>
+          <w:i/>
+        </w:rPr>
+        <w:t>italisé</w:t>
+      </w:r>
+      <w:bookmarkEnd w:id="0"/>
+      <w:proofErr w:type="spellEnd"/>
+      <w:r>
+        <w:rPr>
+          <w:rStyle w:val="Lienhypertexte"/>
+        </w:rPr>
+        <w:t xml:space="preserve"> long</w:t>
+      </w:r>
+      <w:r>
         <w:t>.</w:t>
       </w:r>
     </w:p>
     <w:sectPr>
-      <w:pgSz w:w="11906" w:h="16838"/>
-      <w:pgMar w:top="1417" w:right="1417" w:bottom="1417" w:left="1417" w:header="708" w:footer="708" w:gutter="0"/>
-      <w:cols w:space="708"/>
-      <w:docGrid w:linePitch="360"/>
+      <w:pgSz w:h="16838" w:w="11906"/>
+      <w:pgMar w:bottom="1417" w:footer="0" w:gutter="0" w:header="0" w:left="1417" w:right="1417" w:top="1417"/>
+      <w:cols w:space="720"/>
+      <w:formProt w:val="0"/>
+      <w:docGrid w:charSpace="4096" w:linePitch="360"/>
     </w:sectPr>
   </w:body>
 </w:document>
 </file>
 
 <file path=word/endnotes.xml><?xml version="1.0" encoding="utf-8"?>
-<w:endnotes xmlns:wpc="http://schemas.microsoft.com/office/word/2010/wordprocessingCanvas" xmlns:cx="http://schemas.microsoft.com/office/drawing/2014/chartex" xmlns:cx1="http://schemas.microsoft.com/office/drawing/2015/9/8/chartex" xmlns:mc="http://schemas.openxmlformats.org/markup-compatibility/2006" xmlns:o="urn:schemas-microsoft-com:office:office" xmlns:r="http://schemas.openxmlformats.org/officeDocument/2006/relationships" xmlns:m="http://schemas.openxmlformats.org/officeDocument/2006/math" xmlns:v="urn:schemas-microsoft-com:vml" xmlns:wp14="http://schemas.microsoft.com/office/word/2010/wordprocessingDrawing" xmlns:wp="http://schemas.openxmlformats.org/drawingml/2006/wordprocessingDrawing" xmlns:w10="urn:schemas-microsoft-com:office:word" xmlns:w="http://schemas.openxmlformats.org/wordprocessingml/2006/main" xmlns:w14="http://schemas.microsoft.com/office/word/2010/wordml" xmlns:w15="http://schemas.microsoft.com/office/word/2012/wordml" xmlns:w16se="http://schemas.microsoft.com/office/word/2015/wordml/symex" xmlns:wpg="http://schemas.microsoft.com/office/word/2010/wordprocessingGroup" xmlns:wpi="http://schemas.microsoft.com/office/word/2010/wordprocessingInk" xmlns:wne="http://schemas.microsoft.com/office/word/2006/wordml" xmlns:wps="http://schemas.microsoft.com/office/word/2010/wordprocessingShape" mc:Ignorable="w14 w15 w16se wp14">
-  <w:endnote w:type="separator" w:id="-1">
+<w:endnotes xmlns:cx="http://schemas.microsoft.com/office/drawing/2014/chartex" xmlns:cx1="http://schemas.microsoft.com/office/drawing/2015/9/8/chartex" xmlns:m="http://schemas.openxmlformats.org/officeDocument/2006/math" xmlns:mc="http://schemas.openxmlformats.org/markup-compatibility/2006" xmlns:o="urn:schemas-microsoft-com:office:office" xmlns:r="http://schemas.openxmlformats.org/officeDocument/2006/relationships" xmlns:v="urn:schemas-microsoft-com:vml" xmlns:w="http://schemas.openxmlformats.org/wordprocessingml/2006/main" xmlns:w10="urn:schemas-microsoft-com:office:word" xmlns:w14="http://schemas.microsoft.com/office/word/2010/wordml" xmlns:w15="http://schemas.microsoft.com/office/word/2012/wordml" xmlns:w16se="http://schemas.microsoft.com/office/word/2015/wordml/symex" xmlns:wne="http://schemas.microsoft.com/office/word/2006/wordml" xmlns:wp="http://schemas.openxmlformats.org/drawingml/2006/wordprocessingDrawing" xmlns:wp14="http://schemas.microsoft.com/office/word/2010/wordprocessingDrawing" xmlns:wpc="http://schemas.microsoft.com/office/word/2010/wordprocessingCanvas" xmlns:wpg="http://schemas.microsoft.com/office/word/2010/wordprocessingGroup" xmlns:wpi="http://schemas.microsoft.com/office/word/2010/wordprocessingInk" xmlns:wps="http://schemas.microsoft.com/office/word/2010/wordprocessingShape" mc:Ignorable="w14 w15 w16se wp14">
+  <w:endnote w:id="-1" w:type="separator">
     <w:p>
-      <w:pPr>
-        <w:spacing w:after="0" w:line="240" w:lineRule="auto"/>
-      </w:pPr>
       <w:r>
         <w:separator/>
       </w:r>
     </w:p>
   </w:endnote>
-  <w:endnote w:type="continuationSeparator" w:id="0">
+  <w:endnote w:id="0" w:type="continuationSeparator">
     <w:p>
-      <w:pPr>
-        <w:spacing w:after="0" w:line="240" w:lineRule="auto"/>
-      </w:pPr>
       <w:r>
         <w:continuationSeparator/>
       </w:r>
@@ -131,14 +163,14 @@
       </w:pPr>
       <w:r>
         <w:rPr>
-          <w:rStyle w:val="Appeldenotedefin"/>
+          <w:rStyle w:val="Caractresdenotedefin"/>
         </w:rPr>
         <w:endnoteRef/>
       </w:r>
       <w:r>
         <w:t xml:space="preserve"> Une note de fin de document, avec </w:t>
       </w:r>
-      <w:hyperlink r:id="rId1" w:history="1">
+      <w:hyperlink r:id="rId1">
         <w:r>
           <w:rPr>
             <w:rStyle w:val="Lienhypertexte"/>
@@ -159,7 +191,9 @@
   <w:footnote w:type="separator" w:id="-1">
     <w:p>
       <w:pPr>
-        <w:spacing w:after="0" w:line="240" w:lineRule="auto"/>
+        <w:rPr>
+          <w:sz w:val="12"/>
+        </w:rPr>
       </w:pPr>
       <w:r>
         <w:separator/>
@@ -169,7 +203,9 @@
   <w:footnote w:type="continuationSeparator" w:id="0">
     <w:p>
       <w:pPr>
-        <w:spacing w:after="0" w:line="240" w:lineRule="auto"/>
+        <w:rPr>
+          <w:sz w:val="12"/>
+        </w:rPr>
       </w:pPr>
       <w:r>
         <w:continuationSeparator/>
@@ -183,14 +219,14 @@
       </w:pPr>
       <w:r>
         <w:rPr>
-          <w:rStyle w:val="Appelnotedebasdep"/>
+          <w:rStyle w:val="Caractresdenotedebasdepage"/>
         </w:rPr>
         <w:footnoteRef/>
       </w:r>
       <w:r>
         <w:t xml:space="preserve"> Note de bas de page, avec un </w:t>
       </w:r>
-      <w:hyperlink r:id="rId1" w:history="1">
+      <w:hyperlink r:id="rId1">
         <w:r>
           <w:rPr>
             <w:rStyle w:val="Lienhypertexte"/>
@@ -200,6 +236,14 @@
       </w:hyperlink>
       <w:r>
         <w:t>.</w:t>
+      </w:r>
+    </w:p>
+    <w:p>
+      <w:pPr>
+        <w:pStyle w:val="Notedebasdepage"/>
+      </w:pPr>
+      <w:r>
+        <w:t>En deux paragraphes.</w:t>
       </w:r>
     </w:p>
   </w:footnote>
@@ -219,7 +263,7 @@
     </w:rPrDefault>
     <w:pPrDefault>
       <w:pPr>
-        <w:spacing w:after="160" w:line="259" w:lineRule="auto"/>
+        <w:suppressAutoHyphens/>
       </w:pPr>
     </w:pPrDefault>
   </w:docDefaults>
@@ -599,6 +643,9 @@
   <w:style w:type="paragraph" w:default="1" w:styleId="Normal">
     <w:name w:val="Normal"/>
     <w:qFormat/>
+    <w:pPr>
+      <w:spacing w:after="160" w:line="259" w:lineRule="auto"/>
+    </w:pPr>
   </w:style>
   <w:style w:type="paragraph" w:styleId="Titre1">
     <w:name w:val="heading 1"/>
@@ -659,6 +706,157 @@
       <w:u w:val="single"/>
     </w:rPr>
   </w:style>
+  <w:style w:type="character" w:customStyle="1" w:styleId="NotedebasdepageCar">
+    <w:name w:val="Note de bas de page Car"/>
+    <w:basedOn w:val="Policepardfaut"/>
+    <w:link w:val="Notedebasdepage"/>
+    <w:uiPriority w:val="99"/>
+    <w:semiHidden/>
+    <w:qFormat/>
+    <w:rsid w:val="00027C91"/>
+    <w:rPr>
+      <w:sz w:val="20"/>
+      <w:szCs w:val="20"/>
+    </w:rPr>
+  </w:style>
+  <w:style w:type="character" w:styleId="Appelnotedebasdep">
+    <w:name w:val="footnote reference"/>
+    <w:rPr>
+      <w:vertAlign w:val="superscript"/>
+    </w:rPr>
+  </w:style>
+  <w:style w:type="character" w:customStyle="1" w:styleId="FootnoteCharacters">
+    <w:name w:val="Footnote Characters"/>
+    <w:basedOn w:val="Policepardfaut"/>
+    <w:uiPriority w:val="99"/>
+    <w:semiHidden/>
+    <w:unhideWhenUsed/>
+    <w:qFormat/>
+    <w:rsid w:val="00027C91"/>
+    <w:rPr>
+      <w:vertAlign w:val="superscript"/>
+    </w:rPr>
+  </w:style>
+  <w:style w:type="character" w:customStyle="1" w:styleId="NotedefinCar">
+    <w:name w:val="Note de fin Car"/>
+    <w:basedOn w:val="Policepardfaut"/>
+    <w:link w:val="Notedefin"/>
+    <w:uiPriority w:val="99"/>
+    <w:semiHidden/>
+    <w:qFormat/>
+    <w:rsid w:val="00027C91"/>
+    <w:rPr>
+      <w:sz w:val="20"/>
+      <w:szCs w:val="20"/>
+    </w:rPr>
+  </w:style>
+  <w:style w:type="character" w:styleId="Appeldenotedefin">
+    <w:name w:val="endnote reference"/>
+    <w:rPr>
+      <w:vertAlign w:val="superscript"/>
+    </w:rPr>
+  </w:style>
+  <w:style w:type="character" w:customStyle="1" w:styleId="EndnoteCharacters">
+    <w:name w:val="Endnote Characters"/>
+    <w:basedOn w:val="Policepardfaut"/>
+    <w:uiPriority w:val="99"/>
+    <w:semiHidden/>
+    <w:unhideWhenUsed/>
+    <w:qFormat/>
+    <w:rsid w:val="00027C91"/>
+    <w:rPr>
+      <w:vertAlign w:val="superscript"/>
+    </w:rPr>
+  </w:style>
+  <w:style w:type="character" w:customStyle="1" w:styleId="Titre1Car">
+    <w:name w:val="Titre 1 Car"/>
+    <w:basedOn w:val="Policepardfaut"/>
+    <w:link w:val="Titre1"/>
+    <w:uiPriority w:val="9"/>
+    <w:qFormat/>
+    <w:rsid w:val="001D3AC1"/>
+    <w:rPr>
+      <w:rFonts w:asciiTheme="majorHAnsi" w:eastAsiaTheme="majorEastAsia" w:hAnsiTheme="majorHAnsi" w:cstheme="majorBidi"/>
+      <w:color w:val="2E74B5" w:themeColor="accent1" w:themeShade="BF"/>
+      <w:sz w:val="32"/>
+      <w:szCs w:val="32"/>
+    </w:rPr>
+  </w:style>
+  <w:style w:type="character" w:customStyle="1" w:styleId="title">
+    <w:name w:val="&lt;title&gt;"/>
+    <w:basedOn w:val="Policepardfaut"/>
+    <w:uiPriority w:val="1"/>
+    <w:qFormat/>
+    <w:rsid w:val="00800FAD"/>
+    <w:rPr>
+      <w:i/>
+      <w:color w:val="538135" w:themeColor="accent6" w:themeShade="BF"/>
+    </w:rPr>
+  </w:style>
+  <w:style w:type="character" w:customStyle="1" w:styleId="Caractresdenotedebasdepage">
+    <w:name w:val="Caractères de note de bas de page"/>
+    <w:qFormat/>
+  </w:style>
+  <w:style w:type="character" w:customStyle="1" w:styleId="Caractresdenotedefin">
+    <w:name w:val="Caractères de note de fin"/>
+    <w:qFormat/>
+  </w:style>
+  <w:style w:type="paragraph" w:styleId="Titre">
+    <w:name w:val="Title"/>
+    <w:basedOn w:val="Normal"/>
+    <w:next w:val="Corpsdetexte"/>
+    <w:qFormat/>
+    <w:pPr>
+      <w:keepNext/>
+      <w:spacing w:before="240" w:after="120"/>
+    </w:pPr>
+    <w:rPr>
+      <w:rFonts w:ascii="Liberation Sans" w:eastAsia="Microsoft YaHei" w:hAnsi="Liberation Sans" w:cs="Lucida Sans"/>
+      <w:sz w:val="28"/>
+      <w:szCs w:val="28"/>
+    </w:rPr>
+  </w:style>
+  <w:style w:type="paragraph" w:styleId="Corpsdetexte">
+    <w:name w:val="Body Text"/>
+    <w:basedOn w:val="Normal"/>
+    <w:pPr>
+      <w:spacing w:after="140" w:line="276" w:lineRule="auto"/>
+    </w:pPr>
+  </w:style>
+  <w:style w:type="paragraph" w:styleId="Liste">
+    <w:name w:val="List"/>
+    <w:basedOn w:val="Corpsdetexte"/>
+    <w:rPr>
+      <w:rFonts w:cs="Lucida Sans"/>
+    </w:rPr>
+  </w:style>
+  <w:style w:type="paragraph" w:styleId="Lgende">
+    <w:name w:val="caption"/>
+    <w:basedOn w:val="Normal"/>
+    <w:qFormat/>
+    <w:pPr>
+      <w:suppressLineNumbers/>
+      <w:spacing w:before="120" w:after="120"/>
+    </w:pPr>
+    <w:rPr>
+      <w:rFonts w:cs="Lucida Sans"/>
+      <w:i/>
+      <w:iCs/>
+      <w:sz w:val="24"/>
+      <w:szCs w:val="24"/>
+    </w:rPr>
+  </w:style>
+  <w:style w:type="paragraph" w:customStyle="1" w:styleId="Index">
+    <w:name w:val="Index"/>
+    <w:basedOn w:val="Normal"/>
+    <w:qFormat/>
+    <w:pPr>
+      <w:suppressLineNumbers/>
+    </w:pPr>
+    <w:rPr>
+      <w:rFonts w:cs="Lucida Sans"/>
+    </w:rPr>
+  </w:style>
   <w:style w:type="paragraph" w:styleId="Notedebasdepage">
     <w:name w:val="footnote text"/>
     <w:basedOn w:val="Normal"/>
@@ -675,29 +873,6 @@
       <w:szCs w:val="20"/>
     </w:rPr>
   </w:style>
-  <w:style w:type="character" w:customStyle="1" w:styleId="NotedebasdepageCar">
-    <w:name w:val="Note de bas de page Car"/>
-    <w:basedOn w:val="Policepardfaut"/>
-    <w:link w:val="Notedebasdepage"/>
-    <w:uiPriority w:val="99"/>
-    <w:semiHidden/>
-    <w:rsid w:val="00027C91"/>
-    <w:rPr>
-      <w:sz w:val="20"/>
-      <w:szCs w:val="20"/>
-    </w:rPr>
-  </w:style>
-  <w:style w:type="character" w:styleId="Appelnotedebasdep">
-    <w:name w:val="footnote reference"/>
-    <w:basedOn w:val="Policepardfaut"/>
-    <w:uiPriority w:val="99"/>
-    <w:semiHidden/>
-    <w:unhideWhenUsed/>
-    <w:rsid w:val="00027C91"/>
-    <w:rPr>
-      <w:vertAlign w:val="superscript"/>
-    </w:rPr>
-  </w:style>
   <w:style w:type="paragraph" w:styleId="Notedefin">
     <w:name w:val="endnote text"/>
     <w:basedOn w:val="Normal"/>
@@ -712,53 +887,6 @@
     <w:rPr>
       <w:sz w:val="20"/>
       <w:szCs w:val="20"/>
-    </w:rPr>
-  </w:style>
-  <w:style w:type="character" w:customStyle="1" w:styleId="NotedefinCar">
-    <w:name w:val="Note de fin Car"/>
-    <w:basedOn w:val="Policepardfaut"/>
-    <w:link w:val="Notedefin"/>
-    <w:uiPriority w:val="99"/>
-    <w:semiHidden/>
-    <w:rsid w:val="00027C91"/>
-    <w:rPr>
-      <w:sz w:val="20"/>
-      <w:szCs w:val="20"/>
-    </w:rPr>
-  </w:style>
-  <w:style w:type="character" w:styleId="Appeldenotedefin">
-    <w:name w:val="endnote reference"/>
-    <w:basedOn w:val="Policepardfaut"/>
-    <w:uiPriority w:val="99"/>
-    <w:semiHidden/>
-    <w:unhideWhenUsed/>
-    <w:rsid w:val="00027C91"/>
-    <w:rPr>
-      <w:vertAlign w:val="superscript"/>
-    </w:rPr>
-  </w:style>
-  <w:style w:type="character" w:customStyle="1" w:styleId="Titre1Car">
-    <w:name w:val="Titre 1 Car"/>
-    <w:basedOn w:val="Policepardfaut"/>
-    <w:link w:val="Titre1"/>
-    <w:uiPriority w:val="9"/>
-    <w:rsid w:val="001D3AC1"/>
-    <w:rPr>
-      <w:rFonts w:asciiTheme="majorHAnsi" w:eastAsiaTheme="majorEastAsia" w:hAnsiTheme="majorHAnsi" w:cstheme="majorBidi"/>
-      <w:color w:val="2E74B5" w:themeColor="accent1" w:themeShade="BF"/>
-      <w:sz w:val="32"/>
-      <w:szCs w:val="32"/>
-    </w:rPr>
-  </w:style>
-  <w:style w:type="character" w:customStyle="1" w:styleId="title">
-    <w:name w:val="&lt;title&gt;"/>
-    <w:basedOn w:val="Policepardfaut"/>
-    <w:uiPriority w:val="1"/>
-    <w:qFormat/>
-    <w:rsid w:val="00800FAD"/>
-    <w:rPr>
-      <w:i/>
-      <w:color w:val="538135" w:themeColor="accent6" w:themeShade="BF"/>
     </w:rPr>
   </w:style>
 </w:styles>
@@ -1030,7 +1158,7 @@
 </file>
 
 <file path=customXml/itemProps1.xml><?xml version="1.0" encoding="utf-8"?>
-<ds:datastoreItem xmlns:ds="http://schemas.openxmlformats.org/officeDocument/2006/customXml" ds:itemID="{11BF0810-8BAA-4C8E-84C6-02ECEF49FAC0}">
+<ds:datastoreItem xmlns:ds="http://schemas.openxmlformats.org/officeDocument/2006/customXml" ds:itemID="{CCD3D340-8E60-415B-8ED8-F245324A05A7}">
   <ds:schemaRefs>
     <ds:schemaRef ds:uri="http://schemas.openxmlformats.org/officeDocument/2006/bibliography"/>
   </ds:schemaRefs>

</xml_diff>

<commit_message>
docx->html on upload, 1 step
</commit_message>
<xml_diff>
--- a/tests/data/test.docx
+++ b/tests/data/test.docx
@@ -1,6 +1,6 @@
 
 <file path=word/document.xml><?xml version="1.0" encoding="utf-8"?>
-<w:document xmlns:cx="http://schemas.microsoft.com/office/drawing/2014/chartex" xmlns:cx1="http://schemas.microsoft.com/office/drawing/2015/9/8/chartex" xmlns:m="http://schemas.openxmlformats.org/officeDocument/2006/math" xmlns:mc="http://schemas.openxmlformats.org/markup-compatibility/2006" xmlns:o="urn:schemas-microsoft-com:office:office" xmlns:r="http://schemas.openxmlformats.org/officeDocument/2006/relationships" xmlns:v="urn:schemas-microsoft-com:vml" xmlns:w="http://schemas.openxmlformats.org/wordprocessingml/2006/main" xmlns:w10="urn:schemas-microsoft-com:office:word" xmlns:w14="http://schemas.microsoft.com/office/word/2010/wordml" xmlns:w15="http://schemas.microsoft.com/office/word/2012/wordml" xmlns:w16se="http://schemas.microsoft.com/office/word/2015/wordml/symex" xmlns:wne="http://schemas.microsoft.com/office/word/2006/wordml" xmlns:wp="http://schemas.openxmlformats.org/drawingml/2006/wordprocessingDrawing" xmlns:wp14="http://schemas.microsoft.com/office/word/2010/wordprocessingDrawing" xmlns:wpc="http://schemas.microsoft.com/office/word/2010/wordprocessingCanvas" xmlns:wpg="http://schemas.microsoft.com/office/word/2010/wordprocessingGroup" xmlns:wpi="http://schemas.microsoft.com/office/word/2010/wordprocessingInk" xmlns:wps="http://schemas.microsoft.com/office/word/2010/wordprocessingShape" mc:Ignorable="w14 w15 w16se wp14">
+<w:document xmlns:wpc="http://schemas.microsoft.com/office/word/2010/wordprocessingCanvas" xmlns:cx="http://schemas.microsoft.com/office/drawing/2014/chartex" xmlns:cx1="http://schemas.microsoft.com/office/drawing/2015/9/8/chartex" xmlns:mc="http://schemas.openxmlformats.org/markup-compatibility/2006" xmlns:o="urn:schemas-microsoft-com:office:office" xmlns:r="http://schemas.openxmlformats.org/officeDocument/2006/relationships" xmlns:m="http://schemas.openxmlformats.org/officeDocument/2006/math" xmlns:v="urn:schemas-microsoft-com:vml" xmlns:wp14="http://schemas.microsoft.com/office/word/2010/wordprocessingDrawing" xmlns:wp="http://schemas.openxmlformats.org/drawingml/2006/wordprocessingDrawing" xmlns:w10="urn:schemas-microsoft-com:office:word" xmlns:w="http://schemas.openxmlformats.org/wordprocessingml/2006/main" xmlns:w14="http://schemas.microsoft.com/office/word/2010/wordml" xmlns:w15="http://schemas.microsoft.com/office/word/2012/wordml" xmlns:w16se="http://schemas.microsoft.com/office/word/2015/wordml/symex" xmlns:wpg="http://schemas.microsoft.com/office/word/2010/wordprocessingGroup" xmlns:wpi="http://schemas.microsoft.com/office/word/2010/wordprocessingInk" xmlns:wne="http://schemas.microsoft.com/office/word/2006/wordml" xmlns:wps="http://schemas.microsoft.com/office/word/2010/wordprocessingShape" mc:Ignorable="w14 w15 w16se wp14">
   <w:body>
     <w:p>
       <w:pPr>
@@ -44,7 +44,6 @@
         </w:rPr>
         <w:t xml:space="preserve">Le </w:t>
       </w:r>
-      <w:proofErr w:type="spellStart"/>
       <w:r>
         <w:rPr>
           <w:rStyle w:val="title"/>
@@ -55,17 +54,33 @@
       <w:r>
         <w:rPr>
           <w:rStyle w:val="title"/>
-          <w:i w:val="0"/>
-          <w:vertAlign w:val="subscript"/>
-        </w:rPr>
-        <w:t>A</w:t>
-      </w:r>
-      <w:proofErr w:type="spellEnd"/>
+        </w:rPr>
+        <w:t xml:space="preserve"> </w:t>
+      </w:r>
       <w:r>
         <w:rPr>
           <w:rStyle w:val="title"/>
         </w:rPr>
-        <w:t xml:space="preserve"> au XXI</w:t>
+        <w:t xml:space="preserve">de </w:t>
+      </w:r>
+      <w:r>
+        <w:rPr>
+          <w:rStyle w:val="title"/>
+          <w:smallCaps/>
+        </w:rPr>
+        <w:t>Cervantès</w:t>
+      </w:r>
+      <w:r>
+        <w:rPr>
+          <w:rStyle w:val="title"/>
+        </w:rPr>
+        <w:t xml:space="preserve"> </w:t>
+      </w:r>
+      <w:r>
+        <w:rPr>
+          <w:rStyle w:val="title"/>
+        </w:rPr>
+        <w:t>au XXI</w:t>
       </w:r>
       <w:r>
         <w:rPr>
@@ -93,13 +108,7 @@
           <w:rPr>
             <w:rStyle w:val="Lienhypertexte"/>
           </w:rPr>
-          <w:t>li</w:t>
-        </w:r>
-        <w:r>
-          <w:rPr>
-            <w:rStyle w:val="Lienhypertexte"/>
-          </w:rPr>
-          <w:t>en</w:t>
+          <w:t>lien</w:t>
         </w:r>
       </w:hyperlink>
       <w:r>
@@ -108,8 +117,6 @@
         </w:rPr>
         <w:t xml:space="preserve"> </w:t>
       </w:r>
-      <w:bookmarkStart w:id="0" w:name="_GoBack"/>
-      <w:proofErr w:type="spellStart"/>
       <w:r>
         <w:rPr>
           <w:rStyle w:val="Lienhypertexte"/>
@@ -117,39 +124,68 @@
         </w:rPr>
         <w:t>italisé</w:t>
       </w:r>
+      <w:r>
+        <w:rPr>
+          <w:rStyle w:val="Lienhypertexte"/>
+        </w:rPr>
+        <w:t xml:space="preserve"> long</w:t>
+      </w:r>
+      <w:r>
+        <w:t>.</w:t>
+      </w:r>
+    </w:p>
+    <w:p>
+      <w:pPr>
+        <w:pStyle w:val="Titre2"/>
+      </w:pPr>
+      <w:r>
+        <w:t>Titre 2</w:t>
+      </w:r>
+    </w:p>
+    <w:p>
+      <w:r>
+        <w:t xml:space="preserve">Contenu sous titre </w:t>
+      </w:r>
+      <w:r>
+        <w:t>2</w:t>
+      </w:r>
+      <w:bookmarkStart w:id="0" w:name="_GoBack"/>
       <w:bookmarkEnd w:id="0"/>
-      <w:proofErr w:type="spellEnd"/>
-      <w:r>
-        <w:rPr>
-          <w:rStyle w:val="Lienhypertexte"/>
-        </w:rPr>
-        <w:t xml:space="preserve"> long</w:t>
-      </w:r>
-      <w:r>
-        <w:t>.</w:t>
+    </w:p>
+    <w:p>
+      <w:pPr>
+        <w:pStyle w:val="Titre3"/>
+      </w:pPr>
+      <w:r>
+        <w:t>Titre 3</w:t>
+      </w:r>
+    </w:p>
+    <w:p>
+      <w:r>
+        <w:t>Contenu sous titre 3</w:t>
       </w:r>
     </w:p>
     <w:sectPr>
-      <w:pgSz w:h="16838" w:w="11906"/>
-      <w:pgMar w:bottom="1417" w:footer="0" w:gutter="0" w:header="0" w:left="1417" w:right="1417" w:top="1417"/>
+      <w:pgSz w:w="11906" w:h="16838"/>
+      <w:pgMar w:top="1417" w:right="1417" w:bottom="1417" w:left="1417" w:header="0" w:footer="0" w:gutter="0"/>
       <w:cols w:space="720"/>
       <w:formProt w:val="0"/>
-      <w:docGrid w:charSpace="4096" w:linePitch="360"/>
+      <w:docGrid w:linePitch="360" w:charSpace="4096"/>
     </w:sectPr>
   </w:body>
 </w:document>
 </file>
 
 <file path=word/endnotes.xml><?xml version="1.0" encoding="utf-8"?>
-<w:endnotes xmlns:cx="http://schemas.microsoft.com/office/drawing/2014/chartex" xmlns:cx1="http://schemas.microsoft.com/office/drawing/2015/9/8/chartex" xmlns:m="http://schemas.openxmlformats.org/officeDocument/2006/math" xmlns:mc="http://schemas.openxmlformats.org/markup-compatibility/2006" xmlns:o="urn:schemas-microsoft-com:office:office" xmlns:r="http://schemas.openxmlformats.org/officeDocument/2006/relationships" xmlns:v="urn:schemas-microsoft-com:vml" xmlns:w="http://schemas.openxmlformats.org/wordprocessingml/2006/main" xmlns:w10="urn:schemas-microsoft-com:office:word" xmlns:w14="http://schemas.microsoft.com/office/word/2010/wordml" xmlns:w15="http://schemas.microsoft.com/office/word/2012/wordml" xmlns:w16se="http://schemas.microsoft.com/office/word/2015/wordml/symex" xmlns:wne="http://schemas.microsoft.com/office/word/2006/wordml" xmlns:wp="http://schemas.openxmlformats.org/drawingml/2006/wordprocessingDrawing" xmlns:wp14="http://schemas.microsoft.com/office/word/2010/wordprocessingDrawing" xmlns:wpc="http://schemas.microsoft.com/office/word/2010/wordprocessingCanvas" xmlns:wpg="http://schemas.microsoft.com/office/word/2010/wordprocessingGroup" xmlns:wpi="http://schemas.microsoft.com/office/word/2010/wordprocessingInk" xmlns:wps="http://schemas.microsoft.com/office/word/2010/wordprocessingShape" mc:Ignorable="w14 w15 w16se wp14">
-  <w:endnote w:id="-1" w:type="separator">
+<w:endnotes xmlns:wpc="http://schemas.microsoft.com/office/word/2010/wordprocessingCanvas" xmlns:cx="http://schemas.microsoft.com/office/drawing/2014/chartex" xmlns:cx1="http://schemas.microsoft.com/office/drawing/2015/9/8/chartex" xmlns:mc="http://schemas.openxmlformats.org/markup-compatibility/2006" xmlns:o="urn:schemas-microsoft-com:office:office" xmlns:r="http://schemas.openxmlformats.org/officeDocument/2006/relationships" xmlns:m="http://schemas.openxmlformats.org/officeDocument/2006/math" xmlns:v="urn:schemas-microsoft-com:vml" xmlns:wp14="http://schemas.microsoft.com/office/word/2010/wordprocessingDrawing" xmlns:wp="http://schemas.openxmlformats.org/drawingml/2006/wordprocessingDrawing" xmlns:w10="urn:schemas-microsoft-com:office:word" xmlns:w="http://schemas.openxmlformats.org/wordprocessingml/2006/main" xmlns:w14="http://schemas.microsoft.com/office/word/2010/wordml" xmlns:w15="http://schemas.microsoft.com/office/word/2012/wordml" xmlns:w16se="http://schemas.microsoft.com/office/word/2015/wordml/symex" xmlns:wpg="http://schemas.microsoft.com/office/word/2010/wordprocessingGroup" xmlns:wpi="http://schemas.microsoft.com/office/word/2010/wordprocessingInk" xmlns:wne="http://schemas.microsoft.com/office/word/2006/wordml" xmlns:wps="http://schemas.microsoft.com/office/word/2010/wordprocessingShape" mc:Ignorable="w14 w15 w16se wp14">
+  <w:endnote w:type="separator" w:id="-1">
     <w:p>
       <w:r>
         <w:separator/>
       </w:r>
     </w:p>
   </w:endnote>
-  <w:endnote w:id="0" w:type="continuationSeparator">
+  <w:endnote w:type="continuationSeparator" w:id="0">
     <w:p>
       <w:r>
         <w:continuationSeparator/>
@@ -668,6 +704,50 @@
       <w:szCs w:val="32"/>
     </w:rPr>
   </w:style>
+  <w:style w:type="paragraph" w:styleId="Titre2">
+    <w:name w:val="heading 2"/>
+    <w:basedOn w:val="Normal"/>
+    <w:next w:val="Normal"/>
+    <w:link w:val="Titre2Car"/>
+    <w:uiPriority w:val="9"/>
+    <w:unhideWhenUsed/>
+    <w:qFormat/>
+    <w:rsid w:val="004F645A"/>
+    <w:pPr>
+      <w:keepNext/>
+      <w:keepLines/>
+      <w:spacing w:before="40" w:after="0"/>
+      <w:outlineLvl w:val="1"/>
+    </w:pPr>
+    <w:rPr>
+      <w:rFonts w:asciiTheme="majorHAnsi" w:eastAsiaTheme="majorEastAsia" w:hAnsiTheme="majorHAnsi" w:cstheme="majorBidi"/>
+      <w:color w:val="2E74B5" w:themeColor="accent1" w:themeShade="BF"/>
+      <w:sz w:val="26"/>
+      <w:szCs w:val="26"/>
+    </w:rPr>
+  </w:style>
+  <w:style w:type="paragraph" w:styleId="Titre3">
+    <w:name w:val="heading 3"/>
+    <w:basedOn w:val="Normal"/>
+    <w:next w:val="Normal"/>
+    <w:link w:val="Titre3Car"/>
+    <w:uiPriority w:val="9"/>
+    <w:unhideWhenUsed/>
+    <w:qFormat/>
+    <w:rsid w:val="004F645A"/>
+    <w:pPr>
+      <w:keepNext/>
+      <w:keepLines/>
+      <w:spacing w:before="40" w:after="0"/>
+      <w:outlineLvl w:val="2"/>
+    </w:pPr>
+    <w:rPr>
+      <w:rFonts w:asciiTheme="majorHAnsi" w:eastAsiaTheme="majorEastAsia" w:hAnsiTheme="majorHAnsi" w:cstheme="majorBidi"/>
+      <w:color w:val="1F4D78" w:themeColor="accent1" w:themeShade="7F"/>
+      <w:sz w:val="24"/>
+      <w:szCs w:val="24"/>
+    </w:rPr>
+  </w:style>
   <w:style w:type="character" w:default="1" w:styleId="Policepardfaut">
     <w:name w:val="Default Paragraph Font"/>
     <w:uiPriority w:val="1"/>
@@ -887,6 +967,32 @@
     <w:rPr>
       <w:sz w:val="20"/>
       <w:szCs w:val="20"/>
+    </w:rPr>
+  </w:style>
+  <w:style w:type="character" w:customStyle="1" w:styleId="Titre2Car">
+    <w:name w:val="Titre 2 Car"/>
+    <w:basedOn w:val="Policepardfaut"/>
+    <w:link w:val="Titre2"/>
+    <w:uiPriority w:val="9"/>
+    <w:rsid w:val="004F645A"/>
+    <w:rPr>
+      <w:rFonts w:asciiTheme="majorHAnsi" w:eastAsiaTheme="majorEastAsia" w:hAnsiTheme="majorHAnsi" w:cstheme="majorBidi"/>
+      <w:color w:val="2E74B5" w:themeColor="accent1" w:themeShade="BF"/>
+      <w:sz w:val="26"/>
+      <w:szCs w:val="26"/>
+    </w:rPr>
+  </w:style>
+  <w:style w:type="character" w:customStyle="1" w:styleId="Titre3Car">
+    <w:name w:val="Titre 3 Car"/>
+    <w:basedOn w:val="Policepardfaut"/>
+    <w:link w:val="Titre3"/>
+    <w:uiPriority w:val="9"/>
+    <w:rsid w:val="004F645A"/>
+    <w:rPr>
+      <w:rFonts w:asciiTheme="majorHAnsi" w:eastAsiaTheme="majorEastAsia" w:hAnsiTheme="majorHAnsi" w:cstheme="majorBidi"/>
+      <w:color w:val="1F4D78" w:themeColor="accent1" w:themeShade="7F"/>
+      <w:sz w:val="24"/>
+      <w:szCs w:val="24"/>
     </w:rPr>
   </w:style>
 </w:styles>
@@ -1158,7 +1264,7 @@
 </file>
 
 <file path=customXml/itemProps1.xml><?xml version="1.0" encoding="utf-8"?>
-<ds:datastoreItem xmlns:ds="http://schemas.openxmlformats.org/officeDocument/2006/customXml" ds:itemID="{CCD3D340-8E60-415B-8ED8-F245324A05A7}">
+<ds:datastoreItem xmlns:ds="http://schemas.openxmlformats.org/officeDocument/2006/customXml" ds:itemID="{415F9DEC-F784-44F0-9E07-EA3281FE94BD}">
   <ds:schemaRefs>
     <ds:schemaRef ds:uri="http://schemas.openxmlformats.org/officeDocument/2006/bibliography"/>
   </ds:schemaRefs>

</xml_diff>